<commit_message>
Adding dynamic filled for  surat jalan document
</commit_message>
<xml_diff>
--- a/public/templates/result.docx
+++ b/public/templates/result.docx
@@ -82,7 +82,7 @@
               <w:t xml:space="preserve"/>
             </w:r>
             <w:r>
-              <w:t xml:space="preserve">6</w:t>
+              <w:t xml:space="preserve">7</w:t>
             </w:r>
             <w:r>
               <w:t xml:space="preserve"/>
@@ -135,7 +135,7 @@
               <w:t xml:space="preserve"/>
             </w:r>
             <w:r>
-              <w:t xml:space="preserve">We/03/2024</w:t>
+              <w:t xml:space="preserve">27/03/2024</w:t>
             </w:r>
             <w:r>
               <w:t xml:space="preserve"/>
@@ -182,7 +182,7 @@
               <w:t xml:space="preserve"/>
             </w:r>
             <w:r>
-              <w:t xml:space="preserve">Th/04/2024</w:t>
+              <w:t xml:space="preserve">11/04/2024</w:t>
             </w:r>
             <w:r>
               <w:t xml:space="preserve"/>
@@ -462,7 +462,7 @@
         <w:t xml:space="preserve"> </w:t>
       </w:r>
       <w:r>
-        <w:t xml:space="preserve">TESTING</w:t>
+        <w:t xml:space="preserve">RIKI ARDIANSYAH</w:t>
       </w:r>
       <w:r>
         <w:t xml:space="preserve"/>
@@ -481,7 +481,7 @@
         <w:t xml:space="preserve"/>
       </w:r>
       <w:r>
-        <w:t xml:space="preserve">DK SImons no 20</w:t>
+        <w:t xml:space="preserve">jl kapuas no 20</w:t>
       </w:r>
       <w:r>
         <w:t xml:space="preserve"/>
@@ -512,7 +512,7 @@
         <w:t xml:space="preserve"> </w:t>
       </w:r>
       <w:r>
-        <w:t xml:space="preserve">+62 1289899121212</w:t>
+        <w:t xml:space="preserve">+62 852 7389 1289</w:t>
       </w:r>
       <w:r>
         <w:t xml:space="preserve"/>
@@ -553,7 +553,7 @@
         <w:t xml:space="preserve"/>
       </w:r>
       <w:r>
-        <w:t xml:space="preserve">test@gmail.com</w:t>
+        <w:t xml:space="preserve">riki@gmail.com</w:t>
       </w:r>
       <w:r>
         <w:t xml:space="preserve"/>
@@ -668,7 +668,7 @@
         <w:t xml:space="preserve"/>
       </w:r>
       <w:r>
-        <w:t xml:space="preserve">+62 852 7372 9129</w:t>
+        <w:t xml:space="preserve">+62 0812 6006 536</w:t>
       </w:r>
       <w:r>
         <w:t xml:space="preserve"/>
@@ -702,7 +702,7 @@
         <w:t xml:space="preserve"> </w:t>
       </w:r>
       <w:r>
-        <w:t xml:space="preserve">shakila10</w:t>
+        <w:t xml:space="preserve">admin</w:t>
       </w:r>
       <w:r>
         <w:t xml:space="preserve"/>
@@ -821,6 +821,282 @@
         </w:tc>
       </w:tr>
     </w:tbl>
+    <w:tbl>
+      <w:tblPr>
+        <w:tblW w:type="auto" w:w="100"/>
+        <w:tblBorders>
+          <w:top w:val="single" w:color="auto" w:sz="4"/>
+          <w:left w:val="single" w:color="auto" w:sz="4"/>
+          <w:bottom w:val="single" w:color="auto" w:sz="4"/>
+          <w:right w:val="single" w:color="auto" w:sz="4"/>
+          <w:insideH w:val="single" w:color="auto" w:sz="4"/>
+          <w:insideV w:val="single" w:color="auto" w:sz="4"/>
+        </w:tblBorders>
+      </w:tblPr>
+      <w:tblGrid>
+        <w:gridCol w:w="100"/>
+        <w:gridCol w:w="100"/>
+        <w:gridCol w:w="100"/>
+        <w:gridCol w:w="100"/>
+        <w:gridCol w:w="100"/>
+        <w:gridCol w:w="100"/>
+        <w:gridCol w:w="100"/>
+        <w:gridCol w:w="100"/>
+      </w:tblGrid>
+      <w:tr>
+        <w:tc>
+          <w:tcPr>
+            <w:tcW w:type="pct" w:w="30%"/>
+            <w:vAlign w:val="center"/>
+          </w:tcPr>
+          <w:p>
+            <w:r>
+              <w:rPr>
+                <w:sz w:val="10pt"/>
+                <w:szCs w:val="10pt"/>
+              </w:rPr>
+              <w:t xml:space="preserve">Testing CATEGORY 1</w:t>
+            </w:r>
+          </w:p>
+        </w:tc>
+        <w:tc>
+          <w:tcPr>
+            <w:vAlign w:val="center"/>
+          </w:tcPr>
+          <w:p>
+            <w:r>
+              <w:rPr>
+                <w:sz w:val="10pt"/>
+                <w:szCs w:val="10pt"/>
+              </w:rPr>
+            </w:r>
+          </w:p>
+        </w:tc>
+        <w:tc>
+          <w:tcPr>
+            <w:vAlign w:val="center"/>
+          </w:tcPr>
+          <w:p>
+            <w:r>
+              <w:rPr>
+                <w:sz w:val="10pt"/>
+                <w:szCs w:val="10pt"/>
+              </w:rPr>
+              <w:t xml:space="preserve">4</w:t>
+            </w:r>
+          </w:p>
+        </w:tc>
+        <w:tc>
+          <w:tcPr>
+            <w:vAlign w:val="center"/>
+          </w:tcPr>
+          <w:p>
+            <w:r>
+              <w:rPr>
+                <w:sz w:val="10pt"/>
+                <w:szCs w:val="10pt"/>
+              </w:rPr>
+              <w:t xml:space="preserve">btg</w:t>
+            </w:r>
+          </w:p>
+        </w:tc>
+        <w:tc>
+          <w:tcPr>
+            <w:vAlign w:val="center"/>
+          </w:tcPr>
+          <w:p>
+            <w:r>
+              <w:rPr>
+                <w:sz w:val="10pt"/>
+                <w:szCs w:val="10pt"/>
+              </w:rPr>
+              <w:t xml:space="preserve">Rp 50.000</w:t>
+            </w:r>
+          </w:p>
+        </w:tc>
+        <w:tc>
+          <w:tcPr>
+            <w:vAlign w:val="center"/>
+          </w:tcPr>
+          <w:p>
+            <w:r>
+              <w:rPr>
+                <w:sz w:val="10pt"/>
+                <w:szCs w:val="10pt"/>
+              </w:rPr>
+              <w:t xml:space="preserve">0 %</w:t>
+            </w:r>
+          </w:p>
+        </w:tc>
+        <w:tc>
+          <w:tcPr>
+            <w:vAlign w:val="center"/>
+          </w:tcPr>
+          <w:p>
+            <w:r>
+              <w:rPr>
+                <w:sz w:val="10pt"/>
+                <w:szCs w:val="10pt"/>
+              </w:rPr>
+              <w:t xml:space="preserve">11 %</w:t>
+            </w:r>
+          </w:p>
+        </w:tc>
+        <w:tc>
+          <w:tcPr>
+            <w:tcW w:type="pct" w:w="26%"/>
+            <w:vAlign w:val="center"/>
+          </w:tcPr>
+          <w:p>
+            <w:r>
+              <w:rPr>
+                <w:sz w:val="10pt"/>
+                <w:szCs w:val="10pt"/>
+              </w:rPr>
+              <w:t xml:space="preserve">Rp 200.000</w:t>
+            </w:r>
+          </w:p>
+        </w:tc>
+      </w:tr>
+    </w:tbl>
+    <w:tbl>
+      <w:tblPr>
+        <w:tblW w:type="auto" w:w="100"/>
+        <w:tblBorders>
+          <w:top w:val="single" w:color="auto" w:sz="4"/>
+          <w:left w:val="single" w:color="auto" w:sz="4"/>
+          <w:bottom w:val="single" w:color="auto" w:sz="4"/>
+          <w:right w:val="single" w:color="auto" w:sz="4"/>
+          <w:insideH w:val="single" w:color="auto" w:sz="4"/>
+          <w:insideV w:val="single" w:color="auto" w:sz="4"/>
+        </w:tblBorders>
+      </w:tblPr>
+      <w:tblGrid>
+        <w:gridCol w:w="100"/>
+        <w:gridCol w:w="100"/>
+        <w:gridCol w:w="100"/>
+        <w:gridCol w:w="100"/>
+        <w:gridCol w:w="100"/>
+        <w:gridCol w:w="100"/>
+        <w:gridCol w:w="100"/>
+        <w:gridCol w:w="100"/>
+      </w:tblGrid>
+      <w:tr>
+        <w:tc>
+          <w:tcPr>
+            <w:tcW w:type="pct" w:w="30%"/>
+            <w:vAlign w:val="center"/>
+          </w:tcPr>
+          <w:p>
+            <w:r>
+              <w:rPr>
+                <w:sz w:val="10pt"/>
+                <w:szCs w:val="10pt"/>
+              </w:rPr>
+              <w:t xml:space="preserve">Testing cATEGORY 2</w:t>
+            </w:r>
+          </w:p>
+        </w:tc>
+        <w:tc>
+          <w:tcPr>
+            <w:vAlign w:val="center"/>
+          </w:tcPr>
+          <w:p>
+            <w:r>
+              <w:rPr>
+                <w:sz w:val="10pt"/>
+                <w:szCs w:val="10pt"/>
+              </w:rPr>
+            </w:r>
+          </w:p>
+        </w:tc>
+        <w:tc>
+          <w:tcPr>
+            <w:vAlign w:val="center"/>
+          </w:tcPr>
+          <w:p>
+            <w:r>
+              <w:rPr>
+                <w:sz w:val="10pt"/>
+                <w:szCs w:val="10pt"/>
+              </w:rPr>
+              <w:t xml:space="preserve">4</w:t>
+            </w:r>
+          </w:p>
+        </w:tc>
+        <w:tc>
+          <w:tcPr>
+            <w:vAlign w:val="center"/>
+          </w:tcPr>
+          <w:p>
+            <w:r>
+              <w:rPr>
+                <w:sz w:val="10pt"/>
+                <w:szCs w:val="10pt"/>
+              </w:rPr>
+              <w:t xml:space="preserve">btg</w:t>
+            </w:r>
+          </w:p>
+        </w:tc>
+        <w:tc>
+          <w:tcPr>
+            <w:vAlign w:val="center"/>
+          </w:tcPr>
+          <w:p>
+            <w:r>
+              <w:rPr>
+                <w:sz w:val="10pt"/>
+                <w:szCs w:val="10pt"/>
+              </w:rPr>
+              <w:t xml:space="preserve">Rp 30.000</w:t>
+            </w:r>
+          </w:p>
+        </w:tc>
+        <w:tc>
+          <w:tcPr>
+            <w:vAlign w:val="center"/>
+          </w:tcPr>
+          <w:p>
+            <w:r>
+              <w:rPr>
+                <w:sz w:val="10pt"/>
+                <w:szCs w:val="10pt"/>
+              </w:rPr>
+              <w:t xml:space="preserve">0 %</w:t>
+            </w:r>
+          </w:p>
+        </w:tc>
+        <w:tc>
+          <w:tcPr>
+            <w:vAlign w:val="center"/>
+          </w:tcPr>
+          <w:p>
+            <w:r>
+              <w:rPr>
+                <w:sz w:val="10pt"/>
+                <w:szCs w:val="10pt"/>
+              </w:rPr>
+              <w:t xml:space="preserve">11 %</w:t>
+            </w:r>
+          </w:p>
+        </w:tc>
+        <w:tc>
+          <w:tcPr>
+            <w:tcW w:type="pct" w:w="26%"/>
+            <w:vAlign w:val="center"/>
+          </w:tcPr>
+          <w:p>
+            <w:r>
+              <w:rPr>
+                <w:sz w:val="10pt"/>
+                <w:szCs w:val="10pt"/>
+              </w:rPr>
+              <w:t xml:space="preserve">Rp 120.000</w:t>
+            </w:r>
+          </w:p>
+        </w:tc>
+      </w:tr>
+    </w:tbl>
     <w:p>
       <w:pPr>
         <w:pStyle w:val="BodyText"/>
@@ -944,7 +1220,7 @@
                 <w:b/>
                 <w:bCs/>
               </w:rPr>
-              <w:t xml:space="preserve">Rp 141.400</w:t>
+              <w:t xml:space="preserve">Rp 320.000</w:t>
             </w:r>
             <w:r>
               <w:t xml:space="preserve"/>
@@ -1016,7 +1292,7 @@
                 <w:b/>
                 <w:bCs/>
               </w:rPr>
-              <w:t xml:space="preserve">Rp 15.400</w:t>
+              <w:t xml:space="preserve">Rp 35.200</w:t>
             </w:r>
             <w:r>
               <w:t xml:space="preserve"/>
@@ -1076,6 +1352,7 @@
                 <w:b/>
                 <w:bCs/>
               </w:rPr>
+              <w:t xml:space="preserve">Rp 355.200</w:t>
             </w:r>
             <w:r>
               <w:t xml:space="preserve"/>
@@ -1135,7 +1412,7 @@
                 <w:b/>
                 <w:bCs/>
               </w:rPr>
-              <w:t xml:space="preserve">Rp 141.400</w:t>
+              <w:t xml:space="preserve">Rp 355.200</w:t>
             </w:r>
             <w:r>
               <w:t xml:space="preserve"/>
@@ -1353,7 +1630,7 @@
         <w:t xml:space="preserve"/>
       </w:r>
       <w:r>
-        <w:t xml:space="preserve">TESTING</w:t>
+        <w:t xml:space="preserve">RIKI ARDIANSYAH</w:t>
       </w:r>
       <w:r>
         <w:t xml:space="preserve"/>

</xml_diff>

<commit_message>
Creating dynamic render document
</commit_message>
<xml_diff>
--- a/public/templates/result.docx
+++ b/public/templates/result.docx
@@ -135,7 +135,7 @@
               <w:t xml:space="preserve"/>
             </w:r>
             <w:r>
-              <w:t xml:space="preserve">29/03/2024</w:t>
+              <w:t xml:space="preserve">01/04/2024</w:t>
             </w:r>
             <w:r>
               <w:t xml:space="preserve"/>
@@ -182,7 +182,7 @@
               <w:t xml:space="preserve"/>
             </w:r>
             <w:r>
-              <w:t xml:space="preserve">13/04/2024</w:t>
+              <w:t xml:space="preserve">16/04/2024</w:t>
             </w:r>
             <w:r>
               <w:t xml:space="preserve"/>
@@ -462,7 +462,7 @@
         <w:t xml:space="preserve"> </w:t>
       </w:r>
       <w:r>
-        <w:t xml:space="preserve">JOKO</w:t>
+        <w:t xml:space="preserve">JOKO DAMONO</w:t>
       </w:r>
       <w:r>
         <w:t xml:space="preserve"/>
@@ -481,7 +481,7 @@
         <w:t xml:space="preserve"/>
       </w:r>
       <w:r>
-        <w:t xml:space="preserve">jl gatsu no 20</w:t>
+        <w:t xml:space="preserve">Jl Gatsu No.120</w:t>
       </w:r>
       <w:r>
         <w:t xml:space="preserve"/>
@@ -553,7 +553,7 @@
         <w:t xml:space="preserve"/>
       </w:r>
       <w:r>
-        <w:t xml:space="preserve">joko@gmail.com</w:t>
+        <w:t xml:space="preserve">testing@gmail.com</w:t>
       </w:r>
       <w:r>
         <w:t xml:space="preserve"/>
@@ -617,9 +617,7 @@
         </w:rPr>
         <w:t xml:space="preserve"/>
       </w:r>
-      <w:r>
-        <w:t xml:space="preserve">PT MEGA GEMILANG SEMESTA</w:t>
-      </w:r>
+      <w:r/>
       <w:r>
         <w:t xml:space="preserve"/>
       </w:r>
@@ -636,9 +634,7 @@
         </w:rPr>
         <w:t xml:space="preserve"/>
       </w:r>
-      <w:r>
-        <w:t xml:space="preserve">Jl. Brigjend Katamso No.245, Kp. Baru, Kec. Medan Maimun, Kota Medan, Sumatera Utara 20158</w:t>
-      </w:r>
+      <w:r/>
       <w:r>
         <w:t xml:space="preserve"/>
       </w:r>
@@ -667,9 +663,7 @@
         </w:rPr>
         <w:t xml:space="preserve"/>
       </w:r>
-      <w:r>
-        <w:t xml:space="preserve">+62 852 7372 9129</w:t>
-      </w:r>
+      <w:r/>
       <w:r>
         <w:t xml:space="preserve"/>
       </w:r>
@@ -855,7 +849,7 @@
                 <w:sz w:val="10pt"/>
                 <w:szCs w:val="10pt"/>
               </w:rPr>
-              <w:t xml:space="preserve">Testing ABC</w:t>
+              <w:t xml:space="preserve">Check Mark testing ctg 1</w:t>
             </w:r>
           </w:p>
         </w:tc>
@@ -882,7 +876,7 @@
                 <w:sz w:val="10pt"/>
                 <w:szCs w:val="10pt"/>
               </w:rPr>
-              <w:t xml:space="preserve">7</w:t>
+              <w:t xml:space="preserve">0</w:t>
             </w:r>
           </w:p>
         </w:tc>
@@ -910,7 +904,7 @@
                 <w:sz w:val="10pt"/>
                 <w:szCs w:val="10pt"/>
               </w:rPr>
-              <w:t xml:space="preserve">Rp 30.000</w:t>
+              <w:t xml:space="preserve">Rp 89.899</w:t>
             </w:r>
           </w:p>
         </w:tc>
@@ -953,7 +947,7 @@
                 <w:sz w:val="10pt"/>
                 <w:szCs w:val="10pt"/>
               </w:rPr>
-              <w:t xml:space="preserve">Rp 210.000</w:t>
+              <w:t xml:space="preserve">Rp 0</w:t>
             </w:r>
           </w:p>
         </w:tc>
@@ -993,7 +987,7 @@
                 <w:sz w:val="10pt"/>
                 <w:szCs w:val="10pt"/>
               </w:rPr>
-              <w:t xml:space="preserve">Testing test</w:t>
+              <w:t xml:space="preserve">Check Mark testing 2</w:t>
             </w:r>
           </w:p>
         </w:tc>
@@ -1020,7 +1014,7 @@
                 <w:sz w:val="10pt"/>
                 <w:szCs w:val="10pt"/>
               </w:rPr>
-              <w:t xml:space="preserve">6</w:t>
+              <w:t xml:space="preserve">1</w:t>
             </w:r>
           </w:p>
         </w:tc>
@@ -1048,7 +1042,7 @@
                 <w:sz w:val="10pt"/>
                 <w:szCs w:val="10pt"/>
               </w:rPr>
-              <w:t xml:space="preserve">Rp 20.000</w:t>
+              <w:t xml:space="preserve">Rp 588.889</w:t>
             </w:r>
           </w:p>
         </w:tc>
@@ -1091,283 +1085,7 @@
                 <w:sz w:val="10pt"/>
                 <w:szCs w:val="10pt"/>
               </w:rPr>
-              <w:t xml:space="preserve">Rp 120.000</w:t>
-            </w:r>
-          </w:p>
-        </w:tc>
-      </w:tr>
-    </w:tbl>
-    <w:tbl>
-      <w:tblPr>
-        <w:tblW w:type="auto" w:w="100"/>
-        <w:tblBorders>
-          <w:top w:val="single" w:color="auto" w:sz="4"/>
-          <w:left w:val="single" w:color="auto" w:sz="4"/>
-          <w:bottom w:val="single" w:color="auto" w:sz="4"/>
-          <w:right w:val="single" w:color="auto" w:sz="4"/>
-          <w:insideH w:val="single" w:color="auto" w:sz="4"/>
-          <w:insideV w:val="single" w:color="auto" w:sz="4"/>
-        </w:tblBorders>
-      </w:tblPr>
-      <w:tblGrid>
-        <w:gridCol w:w="100"/>
-        <w:gridCol w:w="100"/>
-        <w:gridCol w:w="100"/>
-        <w:gridCol w:w="100"/>
-        <w:gridCol w:w="100"/>
-        <w:gridCol w:w="100"/>
-        <w:gridCol w:w="100"/>
-        <w:gridCol w:w="100"/>
-      </w:tblGrid>
-      <w:tr>
-        <w:tc>
-          <w:tcPr>
-            <w:tcW w:type="pct" w:w="30%"/>
-            <w:vAlign w:val="center"/>
-          </w:tcPr>
-          <w:p>
-            <w:r>
-              <w:rPr>
-                <w:sz w:val="10pt"/>
-                <w:szCs w:val="10pt"/>
-              </w:rPr>
-              <w:t xml:space="preserve">Testing Create</w:t>
-            </w:r>
-          </w:p>
-        </w:tc>
-        <w:tc>
-          <w:tcPr>
-            <w:vAlign w:val="center"/>
-          </w:tcPr>
-          <w:p>
-            <w:r>
-              <w:rPr>
-                <w:sz w:val="10pt"/>
-                <w:szCs w:val="10pt"/>
-              </w:rPr>
-            </w:r>
-          </w:p>
-        </w:tc>
-        <w:tc>
-          <w:tcPr>
-            <w:vAlign w:val="center"/>
-          </w:tcPr>
-          <w:p>
-            <w:r>
-              <w:rPr>
-                <w:sz w:val="10pt"/>
-                <w:szCs w:val="10pt"/>
-              </w:rPr>
-              <w:t xml:space="preserve">6</w:t>
-            </w:r>
-          </w:p>
-        </w:tc>
-        <w:tc>
-          <w:tcPr>
-            <w:vAlign w:val="center"/>
-          </w:tcPr>
-          <w:p>
-            <w:r>
-              <w:rPr>
-                <w:sz w:val="10pt"/>
-                <w:szCs w:val="10pt"/>
-              </w:rPr>
-              <w:t xml:space="preserve">btg</w:t>
-            </w:r>
-          </w:p>
-        </w:tc>
-        <w:tc>
-          <w:tcPr>
-            <w:vAlign w:val="center"/>
-          </w:tcPr>
-          <w:p>
-            <w:r>
-              <w:rPr>
-                <w:sz w:val="10pt"/>
-                <w:szCs w:val="10pt"/>
-              </w:rPr>
-              <w:t xml:space="preserve">Rp 400.000</w:t>
-            </w:r>
-          </w:p>
-        </w:tc>
-        <w:tc>
-          <w:tcPr>
-            <w:vAlign w:val="center"/>
-          </w:tcPr>
-          <w:p>
-            <w:r>
-              <w:rPr>
-                <w:sz w:val="10pt"/>
-                <w:szCs w:val="10pt"/>
-              </w:rPr>
-              <w:t xml:space="preserve">0 %</w:t>
-            </w:r>
-          </w:p>
-        </w:tc>
-        <w:tc>
-          <w:tcPr>
-            <w:vAlign w:val="center"/>
-          </w:tcPr>
-          <w:p>
-            <w:r>
-              <w:rPr>
-                <w:sz w:val="10pt"/>
-                <w:szCs w:val="10pt"/>
-              </w:rPr>
-              <w:t xml:space="preserve">11 %</w:t>
-            </w:r>
-          </w:p>
-        </w:tc>
-        <w:tc>
-          <w:tcPr>
-            <w:tcW w:type="pct" w:w="26%"/>
-            <w:vAlign w:val="center"/>
-          </w:tcPr>
-          <w:p>
-            <w:r>
-              <w:rPr>
-                <w:sz w:val="10pt"/>
-                <w:szCs w:val="10pt"/>
-              </w:rPr>
-              <w:t xml:space="preserve">Rp 2.400.000</w:t>
-            </w:r>
-          </w:p>
-        </w:tc>
-      </w:tr>
-    </w:tbl>
-    <w:tbl>
-      <w:tblPr>
-        <w:tblW w:type="auto" w:w="100"/>
-        <w:tblBorders>
-          <w:top w:val="single" w:color="auto" w:sz="4"/>
-          <w:left w:val="single" w:color="auto" w:sz="4"/>
-          <w:bottom w:val="single" w:color="auto" w:sz="4"/>
-          <w:right w:val="single" w:color="auto" w:sz="4"/>
-          <w:insideH w:val="single" w:color="auto" w:sz="4"/>
-          <w:insideV w:val="single" w:color="auto" w:sz="4"/>
-        </w:tblBorders>
-      </w:tblPr>
-      <w:tblGrid>
-        <w:gridCol w:w="100"/>
-        <w:gridCol w:w="100"/>
-        <w:gridCol w:w="100"/>
-        <w:gridCol w:w="100"/>
-        <w:gridCol w:w="100"/>
-        <w:gridCol w:w="100"/>
-        <w:gridCol w:w="100"/>
-        <w:gridCol w:w="100"/>
-      </w:tblGrid>
-      <w:tr>
-        <w:tc>
-          <w:tcPr>
-            <w:tcW w:type="pct" w:w="30%"/>
-            <w:vAlign w:val="center"/>
-          </w:tcPr>
-          <w:p>
-            <w:r>
-              <w:rPr>
-                <w:sz w:val="10pt"/>
-                <w:szCs w:val="10pt"/>
-              </w:rPr>
-              <w:t xml:space="preserve">Testing Abc</w:t>
-            </w:r>
-          </w:p>
-        </w:tc>
-        <w:tc>
-          <w:tcPr>
-            <w:vAlign w:val="center"/>
-          </w:tcPr>
-          <w:p>
-            <w:r>
-              <w:rPr>
-                <w:sz w:val="10pt"/>
-                <w:szCs w:val="10pt"/>
-              </w:rPr>
-            </w:r>
-          </w:p>
-        </w:tc>
-        <w:tc>
-          <w:tcPr>
-            <w:vAlign w:val="center"/>
-          </w:tcPr>
-          <w:p>
-            <w:r>
-              <w:rPr>
-                <w:sz w:val="10pt"/>
-                <w:szCs w:val="10pt"/>
-              </w:rPr>
-              <w:t xml:space="preserve">5</w:t>
-            </w:r>
-          </w:p>
-        </w:tc>
-        <w:tc>
-          <w:tcPr>
-            <w:vAlign w:val="center"/>
-          </w:tcPr>
-          <w:p>
-            <w:r>
-              <w:rPr>
-                <w:sz w:val="10pt"/>
-                <w:szCs w:val="10pt"/>
-              </w:rPr>
-              <w:t xml:space="preserve">btg</w:t>
-            </w:r>
-          </w:p>
-        </w:tc>
-        <w:tc>
-          <w:tcPr>
-            <w:vAlign w:val="center"/>
-          </w:tcPr>
-          <w:p>
-            <w:r>
-              <w:rPr>
-                <w:sz w:val="10pt"/>
-                <w:szCs w:val="10pt"/>
-              </w:rPr>
-              <w:t xml:space="preserve">Rp 120.000</w:t>
-            </w:r>
-          </w:p>
-        </w:tc>
-        <w:tc>
-          <w:tcPr>
-            <w:vAlign w:val="center"/>
-          </w:tcPr>
-          <w:p>
-            <w:r>
-              <w:rPr>
-                <w:sz w:val="10pt"/>
-                <w:szCs w:val="10pt"/>
-              </w:rPr>
-              <w:t xml:space="preserve">0 %</w:t>
-            </w:r>
-          </w:p>
-        </w:tc>
-        <w:tc>
-          <w:tcPr>
-            <w:vAlign w:val="center"/>
-          </w:tcPr>
-          <w:p>
-            <w:r>
-              <w:rPr>
-                <w:sz w:val="10pt"/>
-                <w:szCs w:val="10pt"/>
-              </w:rPr>
-              <w:t xml:space="preserve">11 %</w:t>
-            </w:r>
-          </w:p>
-        </w:tc>
-        <w:tc>
-          <w:tcPr>
-            <w:tcW w:type="pct" w:w="26%"/>
-            <w:vAlign w:val="center"/>
-          </w:tcPr>
-          <w:p>
-            <w:r>
-              <w:rPr>
-                <w:sz w:val="10pt"/>
-                <w:szCs w:val="10pt"/>
-              </w:rPr>
-              <w:t xml:space="preserve">Rp 600.000</w:t>
+              <w:t xml:space="preserve">Rp 588.889</w:t>
             </w:r>
           </w:p>
         </w:tc>
@@ -1496,7 +1214,7 @@
                 <w:b/>
                 <w:bCs/>
               </w:rPr>
-              <w:t xml:space="preserve">Rp 3.330.000</w:t>
+              <w:t xml:space="preserve">Rp 2.488.675</w:t>
             </w:r>
             <w:r>
               <w:t xml:space="preserve"/>
@@ -1568,7 +1286,7 @@
                 <w:b/>
                 <w:bCs/>
               </w:rPr>
-              <w:t xml:space="preserve">Rp 330.000</w:t>
+              <w:t xml:space="preserve">Rp 64.777</w:t>
             </w:r>
             <w:r>
               <w:t xml:space="preserve"/>
@@ -1628,7 +1346,7 @@
                 <w:b/>
                 <w:bCs/>
               </w:rPr>
-              <w:t xml:space="preserve">Rp 3.660.000</w:t>
+              <w:t xml:space="preserve">Rp 2.553.452</w:t>
             </w:r>
             <w:r>
               <w:t xml:space="preserve"/>
@@ -1688,7 +1406,7 @@
                 <w:b/>
                 <w:bCs/>
               </w:rPr>
-              <w:t xml:space="preserve">Rp 3.660.000</w:t>
+              <w:t xml:space="preserve">Rp 2.553.452</w:t>
             </w:r>
             <w:r>
               <w:t xml:space="preserve"/>
@@ -1906,7 +1624,7 @@
         <w:t xml:space="preserve"/>
       </w:r>
       <w:r>
-        <w:t xml:space="preserve">JOKO</w:t>
+        <w:t xml:space="preserve">JOKO DAMONO</w:t>
       </w:r>
       <w:r>
         <w:t xml:space="preserve"/>

</xml_diff>

<commit_message>
feat: create function to insert dynamic data to surat jalan
</commit_message>
<xml_diff>
--- a/public/templates/result.docx
+++ b/public/templates/result.docx
@@ -186,7 +186,7 @@
                 <w:b/>
                 <w:bCs/>
               </w:rPr>
-              <w:t xml:space="preserve">14</w:t>
+              <w:t xml:space="preserve">6</w:t>
             </w:r>
             <w:r>
               <w:t xml:space="preserve"/>
@@ -214,7 +214,7 @@
                 <w:b/>
                 <w:bCs/>
               </w:rPr>
-              <w:t xml:space="preserve">May 3, 2024</w:t>
+              <w:t xml:space="preserve">May 8, 2024</w:t>
             </w:r>
             <w:r>
               <w:t xml:space="preserve"/>
@@ -285,41 +285,41 @@
               <w:t xml:space="preserve"/>
             </w:r>
             <w:r>
-              <w:t xml:space="preserve">Testing</w:t>
-            </w:r>
-            <w:r>
-              <w:t xml:space="preserve"/>
-            </w:r>
-          </w:p>
-          <w:p>
-            <w:pPr>
-              <w:rPr/>
-            </w:pPr>
-            <w:r>
-              <w:rPr>
-                <w:rtl w:val="0"/>
-              </w:rPr>
-              <w:t xml:space="preserve"/>
-            </w:r>
-            <w:r>
-              <w:t xml:space="preserve">Test@corp</w:t>
-            </w:r>
-            <w:r>
-              <w:t xml:space="preserve"/>
-            </w:r>
-          </w:p>
-          <w:p>
-            <w:pPr>
-              <w:rPr/>
-            </w:pPr>
-            <w:r>
-              <w:rPr>
-                <w:rtl w:val="0"/>
-              </w:rPr>
-              <w:t xml:space="preserve"/>
-            </w:r>
-            <w:r>
-              <w:t xml:space="preserve">test address</w:t>
+              <w:t xml:space="preserve">Brody Jensen</w:t>
+            </w:r>
+            <w:r>
+              <w:t xml:space="preserve"/>
+            </w:r>
+          </w:p>
+          <w:p>
+            <w:pPr>
+              <w:rPr/>
+            </w:pPr>
+            <w:r>
+              <w:rPr>
+                <w:rtl w:val="0"/>
+              </w:rPr>
+              <w:t xml:space="preserve"/>
+            </w:r>
+            <w:r>
+              <w:t xml:space="preserve">Vaughan Moreno Llc</w:t>
+            </w:r>
+            <w:r>
+              <w:t xml:space="preserve"/>
+            </w:r>
+          </w:p>
+          <w:p>
+            <w:pPr>
+              <w:rPr/>
+            </w:pPr>
+            <w:r>
+              <w:rPr>
+                <w:rtl w:val="0"/>
+              </w:rPr>
+              <w:t xml:space="preserve"/>
+            </w:r>
+            <w:r>
+              <w:t xml:space="preserve">Aut sit in enim et </w:t>
             </w:r>
             <w:r>
               <w:t xml:space="preserve"/>
@@ -336,7 +336,7 @@
               <w:t xml:space="preserve">Phone: </w:t>
             </w:r>
             <w:r>
-              <w:t xml:space="preserve">+62 899 9819 212</w:t>
+              <w:t xml:space="preserve">+1 944 561 4578</w:t>
             </w:r>
             <w:r>
               <w:t xml:space="preserve"/>
@@ -373,41 +373,41 @@
               <w:t xml:space="preserve"/>
             </w:r>
             <w:r>
-              <w:t xml:space="preserve">Cece</w:t>
-            </w:r>
-            <w:r>
-              <w:t xml:space="preserve"/>
-            </w:r>
-          </w:p>
-          <w:p>
-            <w:pPr>
-              <w:rPr/>
-            </w:pPr>
-            <w:r>
-              <w:rPr>
-                <w:rtl w:val="0"/>
-              </w:rPr>
-              <w:t xml:space="preserve"/>
-            </w:r>
-            <w:r>
-              <w:t xml:space="preserve">PT MEGA GEMILANG SEMESTA</w:t>
-            </w:r>
-            <w:r>
-              <w:t xml:space="preserve"/>
-            </w:r>
-          </w:p>
-          <w:p>
-            <w:pPr>
-              <w:rPr/>
-            </w:pPr>
-            <w:r>
-              <w:rPr>
-                <w:rtl w:val="0"/>
-              </w:rPr>
-              <w:t xml:space="preserve"/>
-            </w:r>
-            <w:r>
-              <w:t xml:space="preserve">Jl. Brigjend Katamso No.245, Kp. Baru, Kec. Medan Maimun, Kota Medan, Sumatera Utara 20158</w:t>
+              <w:t xml:space="preserve">Admin</w:t>
+            </w:r>
+            <w:r>
+              <w:t xml:space="preserve"/>
+            </w:r>
+          </w:p>
+          <w:p>
+            <w:pPr>
+              <w:rPr/>
+            </w:pPr>
+            <w:r>
+              <w:rPr>
+                <w:rtl w:val="0"/>
+              </w:rPr>
+              <w:t xml:space="preserve"/>
+            </w:r>
+            <w:r>
+              <w:t xml:space="preserve">DEV</w:t>
+            </w:r>
+            <w:r>
+              <w:t xml:space="preserve"/>
+            </w:r>
+          </w:p>
+          <w:p>
+            <w:pPr>
+              <w:rPr/>
+            </w:pPr>
+            <w:r>
+              <w:rPr>
+                <w:rtl w:val="0"/>
+              </w:rPr>
+              <w:t xml:space="preserve"/>
+            </w:r>
+            <w:r>
+              <w:t xml:space="preserve">dev</w:t>
             </w:r>
             <w:r>
               <w:t xml:space="preserve"/>
@@ -424,7 +424,7 @@
               <w:t xml:space="preserve">Phone: </w:t>
             </w:r>
             <w:r>
-              <w:t xml:space="preserve">+62 812 6006 536</w:t>
+              <w:t xml:space="preserve">dev</w:t>
             </w:r>
             <w:r>
               <w:t xml:space="preserve"/>
@@ -777,7 +777,7 @@
               <w:t xml:space="preserve"/>
             </w:r>
             <w:r>
-              <w:t xml:space="preserve">1</w:t>
+              <w:t xml:space="preserve">3</w:t>
             </w:r>
             <w:r>
               <w:t xml:space="preserve"/>
@@ -808,7 +808,7 @@
               <w:t xml:space="preserve"/>
             </w:r>
             <w:r>
-              <w:t xml:space="preserve">Sample Product Cat 3</w:t>
+              <w:t xml:space="preserve">Testing Sample 3</w:t>
             </w:r>
             <w:r>
               <w:t xml:space="preserve"/>
@@ -909,7 +909,7 @@
               <w:t xml:space="preserve"/>
             </w:r>
             <w:r>
-              <w:t xml:space="preserve">Rp 30.000</w:t>
+              <w:t xml:space="preserve">Rp 20.000</w:t>
             </w:r>
             <w:r>
               <w:t xml:space="preserve"/>
@@ -978,7 +978,7 @@
               <w:t xml:space="preserve"/>
             </w:r>
             <w:r>
-              <w:t xml:space="preserve">Rp 30.000</w:t>
+              <w:t xml:space="preserve">Rp 60.000</w:t>
             </w:r>
             <w:r>
               <w:t xml:space="preserve"/>
@@ -1050,7 +1050,7 @@
               <w:t xml:space="preserve"/>
             </w:r>
             <w:r>
-              <w:t xml:space="preserve">2</w:t>
+              <w:t xml:space="preserve">4</w:t>
             </w:r>
             <w:r>
               <w:t xml:space="preserve"/>
@@ -1081,7 +1081,7 @@
               <w:t xml:space="preserve"/>
             </w:r>
             <w:r>
-              <w:t xml:space="preserve">Sample Product Cat 1</w:t>
+              <w:t xml:space="preserve">Testing Sample 2</w:t>
             </w:r>
             <w:r>
               <w:t xml:space="preserve"/>
@@ -1182,7 +1182,7 @@
               <w:t xml:space="preserve"/>
             </w:r>
             <w:r>
-              <w:t xml:space="preserve">Rp 50.000</w:t>
+              <w:t xml:space="preserve">Rp 30.000</w:t>
             </w:r>
             <w:r>
               <w:t xml:space="preserve"/>
@@ -1251,7 +1251,7 @@
               <w:t xml:space="preserve"/>
             </w:r>
             <w:r>
-              <w:t xml:space="preserve">Rp 100.000</w:t>
+              <w:t xml:space="preserve">Rp 120.000</w:t>
             </w:r>
             <w:r>
               <w:t xml:space="preserve"/>
@@ -1323,7 +1323,7 @@
               <w:t xml:space="preserve"/>
             </w:r>
             <w:r>
-              <w:t xml:space="preserve">2</w:t>
+              <w:t xml:space="preserve">4</w:t>
             </w:r>
             <w:r>
               <w:t xml:space="preserve"/>
@@ -1354,7 +1354,7 @@
               <w:t xml:space="preserve"/>
             </w:r>
             <w:r>
-              <w:t xml:space="preserve">Sample Product Cat 2</w:t>
+              <w:t xml:space="preserve">Testing Sample Category</w:t>
             </w:r>
             <w:r>
               <w:t xml:space="preserve"/>
@@ -1418,7 +1418,7 @@
               <w:t xml:space="preserve"/>
             </w:r>
             <w:r>
-              <w:t xml:space="preserve">Rp 2.000</w:t>
+              <w:t xml:space="preserve">Rp 40.000</w:t>
             </w:r>
             <w:r>
               <w:t xml:space="preserve"/>
@@ -1487,7 +1487,7 @@
               <w:t xml:space="preserve"/>
             </w:r>
             <w:r>
-              <w:t xml:space="preserve">Rp 4.000</w:t>
+              <w:t xml:space="preserve">Rp 160.000</w:t>
             </w:r>
             <w:r>
               <w:t xml:space="preserve"/>
@@ -2961,7 +2961,7 @@
                 <w:b/>
                 <w:bCs/>
               </w:rPr>
-              <w:t xml:space="preserve">Rp 134.000</w:t>
+              <w:t xml:space="preserve">Rp 340.000</w:t>
             </w:r>
             <w:r>
               <w:t xml:space="preserve"/>
@@ -3305,7 +3305,7 @@
                 <w:b/>
                 <w:bCs/>
               </w:rPr>
-              <w:t xml:space="preserve">Rp 148.740</w:t>
+              <w:t xml:space="preserve">Rp 377.400</w:t>
             </w:r>
             <w:r>
               <w:t xml:space="preserve"/>
@@ -3400,7 +3400,7 @@
         <w:t xml:space="preserve">Make all checks payable to </w:t>
       </w:r>
       <w:r>
-        <w:t xml:space="preserve">PT MEGA GEMILANG SEMESTA</w:t>
+        <w:t xml:space="preserve">DEV</w:t>
       </w:r>
       <w:r>
         <w:t xml:space="preserve"/>
@@ -3455,7 +3455,7 @@
         <w:t xml:space="preserve">If you have any questions concerning this invoice, contact </w:t>
       </w:r>
       <w:r>
-        <w:t xml:space="preserve">+62 812 6006 536</w:t>
+        <w:t xml:space="preserve">dev</w:t>
       </w:r>
       <w:r>
         <w:t xml:space="preserve"/>

</xml_diff>